<commit_message>
Se subio la F[003] y coloco el reglamento interno en su carpeta y se altero la F[002]
</commit_message>
<xml_diff>
--- a/Documentacion y planificacion/Reuniones formales/F[002] 02-5/Formal 2-5 F[002].docx
+++ b/Documentacion y planificacion/Reuniones formales/F[002] 02-5/Formal 2-5 F[002].docx
@@ -1554,7 +1554,12 @@
           <w:noProof/>
         </w:rPr>
         <w:tab/>
-        <w:t>2</w:t>
+      </w:r>
+      <w:r>
+        <w:rPr>
+          <w:noProof/>
+        </w:rPr>
+        <w:t>3</w:t>
       </w:r>
     </w:p>
     <w:p>
@@ -1635,7 +1640,12 @@
           <w:noProof/>
         </w:rPr>
         <w:tab/>
-        <w:t>3</w:t>
+      </w:r>
+      <w:r>
+        <w:rPr>
+          <w:noProof/>
+        </w:rPr>
+        <w:t>4</w:t>
       </w:r>
     </w:p>
     <w:p>
@@ -1662,8 +1672,15 @@
           <w:noProof/>
         </w:rPr>
         <w:tab/>
-        <w:t>3</w:t>
-      </w:r>
+      </w:r>
+      <w:r>
+        <w:rPr>
+          <w:noProof/>
+        </w:rPr>
+        <w:t>4</w:t>
+      </w:r>
+      <w:bookmarkStart w:id="0" w:name="_GoBack"/>
+      <w:bookmarkEnd w:id="0"/>
     </w:p>
     <w:p>
       <w:pPr>
@@ -2203,6 +2220,7 @@
           <w:szCs w:val="40"/>
           <w:lang w:eastAsia="es-UY"/>
         </w:rPr>
+        <w:lastRenderedPageBreak/>
         <w:t>Decisiones Adoptadas</w:t>
       </w:r>
       <w:r>
@@ -2287,7 +2305,6 @@
           <w:noProof/>
           <w:lang w:eastAsia="es-UY"/>
         </w:rPr>
-        <w:lastRenderedPageBreak/>
         <w:t>Las actividades seran repartidas estratejicamente a partir de los conocimietos de cada integrantes en el tema, no se repartiran las materias entre los integrantes.</w:t>
       </w:r>
     </w:p>
@@ -3090,6 +3107,7 @@
           <w:szCs w:val="40"/>
           <w:lang w:eastAsia="es-UY"/>
         </w:rPr>
+        <w:lastRenderedPageBreak/>
         <w:t>Detalles de la reunión siguiente</w:t>
       </w:r>
       <w:r>
@@ -3344,8 +3362,6 @@
         </w:rPr>
         <w:t>Firma</w:t>
       </w:r>
-      <w:bookmarkStart w:id="0" w:name="_GoBack"/>
-      <w:bookmarkEnd w:id="0"/>
     </w:p>
     <w:tbl>
       <w:tblPr>
@@ -3967,7 +3983,7 @@
           <wp:extent cx="1342794" cy="1447342"/>
           <wp:effectExtent l="0" t="0" r="0" b="635"/>
           <wp:wrapNone/>
-          <wp:docPr id="10" name="Imagen 10"/>
+          <wp:docPr id="4" name="Imagen 4"/>
           <wp:cNvGraphicFramePr>
             <a:graphicFrameLocks xmlns:a="http://schemas.openxmlformats.org/drawingml/2006/main" noChangeAspect="1"/>
           </wp:cNvGraphicFramePr>
@@ -6342,6 +6358,27 @@
     <w:name w:val="Normal"/>
     <w:qFormat/>
   </w:style>
+  <w:style w:type="paragraph" w:styleId="Ttulo1">
+    <w:name w:val="heading 1"/>
+    <w:basedOn w:val="Normal"/>
+    <w:next w:val="Normal"/>
+    <w:link w:val="Ttulo1Car"/>
+    <w:uiPriority w:val="9"/>
+    <w:qFormat/>
+    <w:rsid w:val="00D736E6"/>
+    <w:pPr>
+      <w:keepNext/>
+      <w:keepLines/>
+      <w:spacing w:before="240" w:after="0"/>
+      <w:outlineLvl w:val="0"/>
+    </w:pPr>
+    <w:rPr>
+      <w:rFonts w:asciiTheme="majorHAnsi" w:eastAsiaTheme="majorEastAsia" w:hAnsiTheme="majorHAnsi" w:cstheme="majorBidi"/>
+      <w:color w:val="2E74B5" w:themeColor="accent1" w:themeShade="BF"/>
+      <w:sz w:val="32"/>
+      <w:szCs w:val="32"/>
+    </w:rPr>
+  </w:style>
   <w:style w:type="character" w:default="1" w:styleId="Fuentedeprrafopredeter">
     <w:name w:val="Default Paragraph Font"/>
     <w:uiPriority w:val="1"/>
@@ -6491,6 +6528,34 @@
       </w:tblBorders>
     </w:tblPr>
   </w:style>
+  <w:style w:type="character" w:customStyle="1" w:styleId="Ttulo1Car">
+    <w:name w:val="Título 1 Car"/>
+    <w:basedOn w:val="Fuentedeprrafopredeter"/>
+    <w:link w:val="Ttulo1"/>
+    <w:uiPriority w:val="9"/>
+    <w:rsid w:val="00D736E6"/>
+    <w:rPr>
+      <w:rFonts w:asciiTheme="majorHAnsi" w:eastAsiaTheme="majorEastAsia" w:hAnsiTheme="majorHAnsi" w:cstheme="majorBidi"/>
+      <w:color w:val="2E74B5" w:themeColor="accent1" w:themeShade="BF"/>
+      <w:sz w:val="32"/>
+      <w:szCs w:val="32"/>
+    </w:rPr>
+  </w:style>
+  <w:style w:type="paragraph" w:styleId="TtuloTDC">
+    <w:name w:val="TOC Heading"/>
+    <w:basedOn w:val="Ttulo1"/>
+    <w:next w:val="Normal"/>
+    <w:uiPriority w:val="39"/>
+    <w:unhideWhenUsed/>
+    <w:qFormat/>
+    <w:rsid w:val="00D736E6"/>
+    <w:pPr>
+      <w:outlineLvl w:val="9"/>
+    </w:pPr>
+    <w:rPr>
+      <w:lang w:val="es-ES" w:eastAsia="es-ES"/>
+    </w:rPr>
+  </w:style>
 </w:styles>
 </file>
 
@@ -6567,7 +6632,7 @@
     <w:charset w:val="00"/>
     <w:family w:val="roman"/>
     <w:pitch w:val="variable"/>
-    <w:sig w:usb0="E0002EFF" w:usb1="C000785B" w:usb2="00000009" w:usb3="00000000" w:csb0="000001FF" w:csb1="00000000"/>
+    <w:sig w:usb0="E0002AFF" w:usb1="C0007843" w:usb2="00000009" w:usb3="00000000" w:csb0="000001FF" w:csb1="00000000"/>
   </w:font>
   <w:font w:name="Courier New">
     <w:panose1 w:val="02070309020205020404"/>
@@ -6588,7 +6653,14 @@
     <w:charset w:val="00"/>
     <w:family w:val="swiss"/>
     <w:pitch w:val="variable"/>
-    <w:sig w:usb0="E0002EFF" w:usb1="C000247B" w:usb2="00000009" w:usb3="00000000" w:csb0="000001FF" w:csb1="00000000"/>
+    <w:sig w:usb0="E00002FF" w:usb1="4000ACFF" w:usb2="00000001" w:usb3="00000000" w:csb0="0000019F" w:csb1="00000000"/>
+  </w:font>
+  <w:font w:name="Calibri Light">
+    <w:panose1 w:val="020F0302020204030204"/>
+    <w:charset w:val="00"/>
+    <w:family w:val="swiss"/>
+    <w:pitch w:val="variable"/>
+    <w:sig w:usb0="A00002EF" w:usb1="4000207B" w:usb2="00000000" w:usb3="00000000" w:csb0="0000009F" w:csb1="00000000"/>
   </w:font>
   <w:font w:name="Open Sans">
     <w:altName w:val="Segoe UI"/>
@@ -6596,13 +6668,6 @@
     <w:family w:val="swiss"/>
     <w:pitch w:val="variable"/>
     <w:sig w:usb0="E00002EF" w:usb1="4000205B" w:usb2="00000028" w:usb3="00000000" w:csb0="0000019F" w:csb1="00000000"/>
-  </w:font>
-  <w:font w:name="Calibri Light">
-    <w:panose1 w:val="020F0302020204030204"/>
-    <w:charset w:val="00"/>
-    <w:family w:val="swiss"/>
-    <w:pitch w:val="variable"/>
-    <w:sig w:usb0="E0002AFF" w:usb1="C000247B" w:usb2="00000009" w:usb3="00000000" w:csb0="000001FF" w:csb1="00000000"/>
   </w:font>
 </w:fonts>
 </file>
@@ -6626,6 +6691,7 @@
     <w:rsidRoot w:val="00BF3455"/>
     <w:rsid w:val="001B36FC"/>
     <w:rsid w:val="005A0A65"/>
+    <w:rsid w:val="00895D9C"/>
     <w:rsid w:val="00945C6A"/>
     <w:rsid w:val="00BF3455"/>
     <w:rsid w:val="00EE6412"/>
@@ -7368,7 +7434,7 @@
 </file>
 
 <file path=customXml/itemProps1.xml><?xml version="1.0" encoding="utf-8"?>
-<ds:datastoreItem xmlns:ds="http://schemas.openxmlformats.org/officeDocument/2006/customXml" ds:itemID="{63B5A16A-AD76-4585-B4D4-9CCA40FFECF0}">
+<ds:datastoreItem xmlns:ds="http://schemas.openxmlformats.org/officeDocument/2006/customXml" ds:itemID="{3D3E5A04-2EE2-4F71-A90B-6CFB18DC66F8}">
   <ds:schemaRefs>
     <ds:schemaRef ds:uri="http://schemas.openxmlformats.org/officeDocument/2006/bibliography"/>
   </ds:schemaRefs>

</xml_diff>

<commit_message>
modificacion en la F[002]
</commit_message>
<xml_diff>
--- a/Documentacion y planificacion/Reuniones formales/F[002] 02-5/Formal 2-5 F[002].docx
+++ b/Documentacion y planificacion/Reuniones formales/F[002] 02-5/Formal 2-5 F[002].docx
@@ -1679,8 +1679,6 @@
         </w:rPr>
         <w:t>4</w:t>
       </w:r>
-      <w:bookmarkStart w:id="0" w:name="_GoBack"/>
-      <w:bookmarkEnd w:id="0"/>
     </w:p>
     <w:p>
       <w:pPr>
@@ -2501,6 +2499,52 @@
         <w:pStyle w:val="Prrafodelista"/>
         <w:numPr>
           <w:ilvl w:val="0"/>
+          <w:numId w:val="16"/>
+        </w:numPr>
+        <w:rPr>
+          <w:rFonts w:ascii="Times New Roman" w:hAnsi="Times New Roman" w:cs="Times New Roman"/>
+          <w:noProof/>
+          <w:lang w:eastAsia="es-UY"/>
+        </w:rPr>
+      </w:pPr>
+      <w:r>
+        <w:rPr>
+          <w:rFonts w:ascii="Times New Roman" w:hAnsi="Times New Roman" w:cs="Times New Roman"/>
+          <w:noProof/>
+          <w:lang w:eastAsia="es-UY"/>
+        </w:rPr>
+        <w:t>Fundamentacion de la elecion de los equipos terminales (Taller01001)</w:t>
+      </w:r>
+    </w:p>
+    <w:p>
+      <w:pPr>
+        <w:pStyle w:val="Prrafodelista"/>
+        <w:numPr>
+          <w:ilvl w:val="0"/>
+          <w:numId w:val="16"/>
+        </w:numPr>
+        <w:rPr>
+          <w:rFonts w:ascii="Times New Roman" w:hAnsi="Times New Roman" w:cs="Times New Roman"/>
+          <w:noProof/>
+          <w:lang w:eastAsia="es-UY"/>
+        </w:rPr>
+      </w:pPr>
+      <w:r>
+        <w:rPr>
+          <w:rFonts w:ascii="Times New Roman" w:hAnsi="Times New Roman" w:cs="Times New Roman"/>
+          <w:noProof/>
+          <w:lang w:eastAsia="es-UY"/>
+        </w:rPr>
+        <w:t xml:space="preserve">Fundamentacion de la elecion del servidor (Taller01002) </w:t>
+      </w:r>
+      <w:bookmarkStart w:id="0" w:name="_GoBack"/>
+      <w:bookmarkEnd w:id="0"/>
+    </w:p>
+    <w:p>
+      <w:pPr>
+        <w:pStyle w:val="Prrafodelista"/>
+        <w:numPr>
+          <w:ilvl w:val="0"/>
           <w:numId w:val="14"/>
         </w:numPr>
         <w:rPr>
@@ -2576,74 +2620,6 @@
           <w:lang w:eastAsia="es-UY"/>
         </w:rPr>
         <w:t>(SO01003 y SO01004)</w:t>
-      </w:r>
-    </w:p>
-    <w:p>
-      <w:pPr>
-        <w:pStyle w:val="Prrafodelista"/>
-        <w:numPr>
-          <w:ilvl w:val="0"/>
-          <w:numId w:val="15"/>
-        </w:numPr>
-        <w:rPr>
-          <w:rFonts w:ascii="Times New Roman" w:hAnsi="Times New Roman" w:cs="Times New Roman"/>
-          <w:noProof/>
-          <w:lang w:eastAsia="es-UY"/>
-        </w:rPr>
-      </w:pPr>
-      <w:r>
-        <w:rPr>
-          <w:rFonts w:ascii="Times New Roman" w:hAnsi="Times New Roman" w:cs="Times New Roman"/>
-          <w:noProof/>
-          <w:lang w:eastAsia="es-UY"/>
-        </w:rPr>
-        <w:t xml:space="preserve">Fundamentacion de la elecion de los equipos terminales </w:t>
-      </w:r>
-      <w:r>
-        <w:rPr>
-          <w:rFonts w:ascii="Times New Roman" w:hAnsi="Times New Roman" w:cs="Times New Roman"/>
-          <w:noProof/>
-          <w:lang w:eastAsia="es-UY"/>
-        </w:rPr>
-        <w:t>(Taller01001)</w:t>
-      </w:r>
-    </w:p>
-    <w:p>
-      <w:pPr>
-        <w:pStyle w:val="Prrafodelista"/>
-        <w:numPr>
-          <w:ilvl w:val="0"/>
-          <w:numId w:val="15"/>
-        </w:numPr>
-        <w:rPr>
-          <w:rFonts w:ascii="Times New Roman" w:hAnsi="Times New Roman" w:cs="Times New Roman"/>
-          <w:noProof/>
-          <w:lang w:eastAsia="es-UY"/>
-        </w:rPr>
-      </w:pPr>
-      <w:r>
-        <w:rPr>
-          <w:rFonts w:ascii="Times New Roman" w:hAnsi="Times New Roman" w:cs="Times New Roman"/>
-          <w:noProof/>
-          <w:lang w:eastAsia="es-UY"/>
-        </w:rPr>
-        <w:t>Fundamentacion de la elecion del servidor</w:t>
-      </w:r>
-      <w:r>
-        <w:rPr>
-          <w:rFonts w:ascii="Times New Roman" w:hAnsi="Times New Roman" w:cs="Times New Roman"/>
-          <w:noProof/>
-          <w:lang w:eastAsia="es-UY"/>
-        </w:rPr>
-        <w:t xml:space="preserve"> (Taller01002)</w:t>
-      </w:r>
-      <w:r>
-        <w:rPr>
-          <w:rFonts w:ascii="Times New Roman" w:hAnsi="Times New Roman" w:cs="Times New Roman"/>
-          <w:noProof/>
-          <w:lang w:eastAsia="es-UY"/>
-        </w:rPr>
-        <w:t xml:space="preserve"> </w:t>
       </w:r>
     </w:p>
     <w:p>
@@ -6695,6 +6671,7 @@
     <w:rsid w:val="00945C6A"/>
     <w:rsid w:val="00BF3455"/>
     <w:rsid w:val="00EE6412"/>
+    <w:rsid w:val="00F11CC9"/>
     <w:rsid w:val="00F87B79"/>
   </w:rsids>
   <m:mathPr>
@@ -7434,7 +7411,7 @@
 </file>
 
 <file path=customXml/itemProps1.xml><?xml version="1.0" encoding="utf-8"?>
-<ds:datastoreItem xmlns:ds="http://schemas.openxmlformats.org/officeDocument/2006/customXml" ds:itemID="{3D3E5A04-2EE2-4F71-A90B-6CFB18DC66F8}">
+<ds:datastoreItem xmlns:ds="http://schemas.openxmlformats.org/officeDocument/2006/customXml" ds:itemID="{8E528523-FD94-4205-A428-6AB3F298F01D}">
   <ds:schemaRefs>
     <ds:schemaRef ds:uri="http://schemas.openxmlformats.org/officeDocument/2006/bibliography"/>
   </ds:schemaRefs>

</xml_diff>